<commit_message>
Dodanie GO w tasku 2. Modyfikacja 5A w tasku 3.
</commit_message>
<xml_diff>
--- a/SQL/raport_sql.docx
+++ b/SQL/raport_sql.docx
@@ -1052,8 +1052,6 @@
           <w:lang w:val="en-US"/>
         </w:rPr>
       </w:pPr>
-      <w:bookmarkStart w:id="3" w:name="_GoBack"/>
-      <w:bookmarkEnd w:id="3"/>
     </w:p>
     <w:p>
       <w:pPr>
@@ -2606,7 +2604,7 @@
         </w:rPr>
         <w:t>)</w:t>
       </w:r>
-      <w:bookmarkStart w:id="4" w:name="_Hlk9670680"/>
+      <w:bookmarkStart w:id="3" w:name="_Hlk9670680"/>
       <w:r>
         <w:rPr>
           <w:rFonts w:ascii="Consolas" w:hAnsi="Consolas" w:cs="Consolas"/>
@@ -2619,7 +2617,7 @@
         </w:rPr>
         <w:t>;</w:t>
       </w:r>
-      <w:bookmarkEnd w:id="4"/>
+      <w:bookmarkEnd w:id="3"/>
     </w:p>
     <w:p>
       <w:pPr>
@@ -11245,9 +11243,9 @@
         </w:rPr>
         <w:t>(</w:t>
       </w:r>
-      <w:bookmarkStart w:id="5" w:name="_Hlk10452647"/>
-    </w:p>
-    <w:bookmarkEnd w:id="5"/>
+      <w:bookmarkStart w:id="4" w:name="_Hlk10452647"/>
+    </w:p>
+    <w:bookmarkEnd w:id="4"/>
     <w:p>
       <w:pPr>
         <w:autoSpaceDE w:val="0"/>
@@ -14123,9 +14121,9 @@
         </w:rPr>
         <w:t xml:space="preserve"> foreign key to Title_copy primary key which consists of two values:</w:t>
       </w:r>
-      <w:bookmarkStart w:id="6" w:name="_Hlk10453056"/>
-    </w:p>
-    <w:bookmarkEnd w:id="6"/>
+      <w:bookmarkStart w:id="5" w:name="_Hlk10453056"/>
+    </w:p>
+    <w:bookmarkEnd w:id="5"/>
     <w:p>
       <w:pPr>
         <w:autoSpaceDE w:val="0"/>
@@ -27662,7 +27660,36 @@
         </w:rPr>
         <w:t xml:space="preserve"> </w:t>
       </w:r>
-      <w:proofErr w:type="spellStart"/>
+      <w:r>
+        <w:rPr>
+          <w:rFonts w:ascii="Consolas" w:hAnsi="Consolas" w:cs="Consolas"/>
+          <w:color w:val="0000FF"/>
+          <w:sz w:val="19"/>
+          <w:szCs w:val="19"/>
+          <w:highlight w:val="white"/>
+        </w:rPr>
+        <w:t>DISTINCT</w:t>
+      </w:r>
+      <w:r>
+        <w:rPr>
+          <w:rFonts w:ascii="Consolas" w:hAnsi="Consolas" w:cs="Consolas"/>
+          <w:color w:val="000000"/>
+          <w:sz w:val="19"/>
+          <w:szCs w:val="19"/>
+          <w:highlight w:val="white"/>
+        </w:rPr>
+        <w:t xml:space="preserve"> e1</w:t>
+      </w:r>
+      <w:r>
+        <w:rPr>
+          <w:rFonts w:ascii="Consolas" w:hAnsi="Consolas" w:cs="Consolas"/>
+          <w:color w:val="808080"/>
+          <w:sz w:val="19"/>
+          <w:szCs w:val="19"/>
+          <w:highlight w:val="white"/>
+        </w:rPr>
+        <w:t>.</w:t>
+      </w:r>
       <w:r>
         <w:rPr>
           <w:rFonts w:ascii="Consolas" w:hAnsi="Consolas" w:cs="Consolas"/>
@@ -27673,7 +27700,6 @@
         </w:rPr>
         <w:t>employee_id</w:t>
       </w:r>
-      <w:proofErr w:type="spellEnd"/>
       <w:r>
         <w:rPr>
           <w:rFonts w:ascii="Consolas" w:hAnsi="Consolas" w:cs="Consolas"/>
@@ -27692,9 +27718,18 @@
           <w:szCs w:val="19"/>
           <w:highlight w:val="white"/>
         </w:rPr>
-        <w:t xml:space="preserve"> </w:t>
-      </w:r>
-      <w:proofErr w:type="spellStart"/>
+        <w:t xml:space="preserve"> e1</w:t>
+      </w:r>
+      <w:r>
+        <w:rPr>
+          <w:rFonts w:ascii="Consolas" w:hAnsi="Consolas" w:cs="Consolas"/>
+          <w:color w:val="808080"/>
+          <w:sz w:val="19"/>
+          <w:szCs w:val="19"/>
+          <w:highlight w:val="white"/>
+        </w:rPr>
+        <w:t>.</w:t>
+      </w:r>
       <w:r>
         <w:rPr>
           <w:rFonts w:ascii="Consolas" w:hAnsi="Consolas" w:cs="Consolas"/>
@@ -27705,7 +27740,6 @@
         </w:rPr>
         <w:t>last_name</w:t>
       </w:r>
-      <w:proofErr w:type="spellEnd"/>
     </w:p>
     <w:p>
       <w:pPr>
@@ -27739,7 +27773,27 @@
           <w:szCs w:val="19"/>
           <w:highlight w:val="white"/>
         </w:rPr>
-        <w:t xml:space="preserve"> employees</w:t>
+        <w:t xml:space="preserve"> employees e1 </w:t>
+      </w:r>
+      <w:r>
+        <w:rPr>
+          <w:rFonts w:ascii="Consolas" w:hAnsi="Consolas" w:cs="Consolas"/>
+          <w:color w:val="808080"/>
+          <w:sz w:val="19"/>
+          <w:szCs w:val="19"/>
+          <w:highlight w:val="white"/>
+        </w:rPr>
+        <w:t>JOIN</w:t>
+      </w:r>
+      <w:r>
+        <w:rPr>
+          <w:rFonts w:ascii="Consolas" w:hAnsi="Consolas" w:cs="Consolas"/>
+          <w:color w:val="000000"/>
+          <w:sz w:val="19"/>
+          <w:szCs w:val="19"/>
+          <w:highlight w:val="white"/>
+        </w:rPr>
+        <w:t xml:space="preserve"> employees e2</w:t>
       </w:r>
     </w:p>
     <w:p>
@@ -27764,6 +27818,96 @@
           <w:szCs w:val="19"/>
           <w:highlight w:val="white"/>
         </w:rPr>
+        <w:t>ON</w:t>
+      </w:r>
+      <w:r>
+        <w:rPr>
+          <w:rFonts w:ascii="Consolas" w:hAnsi="Consolas" w:cs="Consolas"/>
+          <w:color w:val="000000"/>
+          <w:sz w:val="19"/>
+          <w:szCs w:val="19"/>
+          <w:highlight w:val="white"/>
+        </w:rPr>
+        <w:t xml:space="preserve"> e1</w:t>
+      </w:r>
+      <w:r>
+        <w:rPr>
+          <w:rFonts w:ascii="Consolas" w:hAnsi="Consolas" w:cs="Consolas"/>
+          <w:color w:val="808080"/>
+          <w:sz w:val="19"/>
+          <w:szCs w:val="19"/>
+          <w:highlight w:val="white"/>
+        </w:rPr>
+        <w:t>.</w:t>
+      </w:r>
+      <w:r>
+        <w:rPr>
+          <w:rFonts w:ascii="Consolas" w:hAnsi="Consolas" w:cs="Consolas"/>
+          <w:color w:val="000000"/>
+          <w:sz w:val="19"/>
+          <w:szCs w:val="19"/>
+          <w:highlight w:val="white"/>
+        </w:rPr>
+        <w:t xml:space="preserve">department_id </w:t>
+      </w:r>
+      <w:r>
+        <w:rPr>
+          <w:rFonts w:ascii="Consolas" w:hAnsi="Consolas" w:cs="Consolas"/>
+          <w:color w:val="808080"/>
+          <w:sz w:val="19"/>
+          <w:szCs w:val="19"/>
+          <w:highlight w:val="white"/>
+        </w:rPr>
+        <w:t>=</w:t>
+      </w:r>
+      <w:r>
+        <w:rPr>
+          <w:rFonts w:ascii="Consolas" w:hAnsi="Consolas" w:cs="Consolas"/>
+          <w:color w:val="000000"/>
+          <w:sz w:val="19"/>
+          <w:szCs w:val="19"/>
+          <w:highlight w:val="white"/>
+        </w:rPr>
+        <w:t xml:space="preserve"> e2</w:t>
+      </w:r>
+      <w:r>
+        <w:rPr>
+          <w:rFonts w:ascii="Consolas" w:hAnsi="Consolas" w:cs="Consolas"/>
+          <w:color w:val="808080"/>
+          <w:sz w:val="19"/>
+          <w:szCs w:val="19"/>
+          <w:highlight w:val="white"/>
+        </w:rPr>
+        <w:t>.</w:t>
+      </w:r>
+      <w:r>
+        <w:rPr>
+          <w:rFonts w:ascii="Consolas" w:hAnsi="Consolas" w:cs="Consolas"/>
+          <w:color w:val="000000"/>
+          <w:sz w:val="19"/>
+          <w:szCs w:val="19"/>
+          <w:highlight w:val="white"/>
+        </w:rPr>
+        <w:t>department_id</w:t>
+      </w:r>
+    </w:p>
+    <w:p>
+      <w:pPr>
+        <w:rPr>
+          <w:rFonts w:ascii="Consolas" w:hAnsi="Consolas" w:cs="Consolas"/>
+          <w:color w:val="808080"/>
+          <w:sz w:val="19"/>
+          <w:szCs w:val="19"/>
+        </w:rPr>
+      </w:pPr>
+      <w:r>
+        <w:rPr>
+          <w:rFonts w:ascii="Consolas" w:hAnsi="Consolas" w:cs="Consolas"/>
+          <w:color w:val="0000FF"/>
+          <w:sz w:val="19"/>
+          <w:szCs w:val="19"/>
+          <w:highlight w:val="white"/>
+        </w:rPr>
         <w:t>WHERE</w:t>
       </w:r>
       <w:r>
@@ -27774,291 +27918,27 @@
           <w:szCs w:val="19"/>
           <w:highlight w:val="white"/>
         </w:rPr>
-        <w:t xml:space="preserve"> </w:t>
-      </w:r>
-      <w:proofErr w:type="spellStart"/>
-      <w:r>
-        <w:rPr>
-          <w:rFonts w:ascii="Consolas" w:hAnsi="Consolas" w:cs="Consolas"/>
-          <w:color w:val="000000"/>
-          <w:sz w:val="19"/>
-          <w:szCs w:val="19"/>
-          <w:highlight w:val="white"/>
-        </w:rPr>
-        <w:t>department_id</w:t>
-      </w:r>
-      <w:proofErr w:type="spellEnd"/>
-      <w:r>
-        <w:rPr>
-          <w:rFonts w:ascii="Consolas" w:hAnsi="Consolas" w:cs="Consolas"/>
-          <w:color w:val="000000"/>
-          <w:sz w:val="19"/>
-          <w:szCs w:val="19"/>
-          <w:highlight w:val="white"/>
-        </w:rPr>
-        <w:t xml:space="preserve"> </w:t>
-      </w:r>
-      <w:r>
-        <w:rPr>
-          <w:rFonts w:ascii="Consolas" w:hAnsi="Consolas" w:cs="Consolas"/>
-          <w:color w:val="808080"/>
-          <w:sz w:val="19"/>
-          <w:szCs w:val="19"/>
-          <w:highlight w:val="white"/>
-        </w:rPr>
-        <w:t>=</w:t>
-      </w:r>
-      <w:r>
-        <w:rPr>
-          <w:rFonts w:ascii="Consolas" w:hAnsi="Consolas" w:cs="Consolas"/>
-          <w:color w:val="0000FF"/>
-          <w:sz w:val="19"/>
-          <w:szCs w:val="19"/>
-          <w:highlight w:val="white"/>
-        </w:rPr>
-        <w:t xml:space="preserve"> </w:t>
-      </w:r>
-      <w:r>
-        <w:rPr>
-          <w:rFonts w:ascii="Consolas" w:hAnsi="Consolas" w:cs="Consolas"/>
-          <w:color w:val="808080"/>
-          <w:sz w:val="19"/>
-          <w:szCs w:val="19"/>
-          <w:highlight w:val="white"/>
-        </w:rPr>
-        <w:t>(</w:t>
-      </w:r>
-    </w:p>
-    <w:p>
-      <w:pPr>
-        <w:autoSpaceDE w:val="0"/>
-        <w:autoSpaceDN w:val="0"/>
-        <w:adjustRightInd w:val="0"/>
-        <w:spacing w:after="0" w:line="240" w:lineRule="auto"/>
-        <w:rPr>
-          <w:rFonts w:ascii="Consolas" w:hAnsi="Consolas" w:cs="Consolas"/>
-          <w:color w:val="000000"/>
-          <w:sz w:val="19"/>
-          <w:szCs w:val="19"/>
-          <w:highlight w:val="white"/>
-        </w:rPr>
-      </w:pPr>
-      <w:r>
-        <w:rPr>
-          <w:rFonts w:ascii="Consolas" w:hAnsi="Consolas" w:cs="Consolas"/>
-          <w:color w:val="000000"/>
-          <w:sz w:val="19"/>
-          <w:szCs w:val="19"/>
-          <w:highlight w:val="white"/>
-        </w:rPr>
-        <w:tab/>
-      </w:r>
-      <w:r>
-        <w:rPr>
-          <w:rFonts w:ascii="Consolas" w:hAnsi="Consolas" w:cs="Consolas"/>
-          <w:color w:val="000000"/>
-          <w:sz w:val="19"/>
-          <w:szCs w:val="19"/>
-          <w:highlight w:val="white"/>
-        </w:rPr>
-        <w:tab/>
-      </w:r>
-      <w:r>
-        <w:rPr>
-          <w:rFonts w:ascii="Consolas" w:hAnsi="Consolas" w:cs="Consolas"/>
-          <w:color w:val="000000"/>
-          <w:sz w:val="19"/>
-          <w:szCs w:val="19"/>
-          <w:highlight w:val="white"/>
-        </w:rPr>
-        <w:tab/>
-        <w:t xml:space="preserve"> </w:t>
-      </w:r>
-      <w:r>
-        <w:rPr>
-          <w:rFonts w:ascii="Consolas" w:hAnsi="Consolas" w:cs="Consolas"/>
-          <w:color w:val="0000FF"/>
-          <w:sz w:val="19"/>
-          <w:szCs w:val="19"/>
-          <w:highlight w:val="white"/>
-        </w:rPr>
-        <w:t>SELECT</w:t>
-      </w:r>
-      <w:r>
-        <w:rPr>
-          <w:rFonts w:ascii="Consolas" w:hAnsi="Consolas" w:cs="Consolas"/>
-          <w:color w:val="000000"/>
-          <w:sz w:val="19"/>
-          <w:szCs w:val="19"/>
-          <w:highlight w:val="white"/>
-        </w:rPr>
-        <w:t xml:space="preserve"> </w:t>
-      </w:r>
-      <w:proofErr w:type="spellStart"/>
-      <w:r>
-        <w:rPr>
-          <w:rFonts w:ascii="Consolas" w:hAnsi="Consolas" w:cs="Consolas"/>
-          <w:color w:val="000000"/>
-          <w:sz w:val="19"/>
-          <w:szCs w:val="19"/>
-          <w:highlight w:val="white"/>
-        </w:rPr>
-        <w:t>department_id</w:t>
-      </w:r>
-      <w:proofErr w:type="spellEnd"/>
-    </w:p>
-    <w:p>
-      <w:pPr>
-        <w:autoSpaceDE w:val="0"/>
-        <w:autoSpaceDN w:val="0"/>
-        <w:adjustRightInd w:val="0"/>
-        <w:spacing w:after="0" w:line="240" w:lineRule="auto"/>
-        <w:rPr>
-          <w:rFonts w:ascii="Consolas" w:hAnsi="Consolas" w:cs="Consolas"/>
-          <w:color w:val="000000"/>
-          <w:sz w:val="19"/>
-          <w:szCs w:val="19"/>
-          <w:highlight w:val="white"/>
-        </w:rPr>
-      </w:pPr>
-      <w:r>
-        <w:rPr>
-          <w:rFonts w:ascii="Consolas" w:hAnsi="Consolas" w:cs="Consolas"/>
-          <w:color w:val="000000"/>
-          <w:sz w:val="19"/>
-          <w:szCs w:val="19"/>
-          <w:highlight w:val="white"/>
-        </w:rPr>
-        <w:tab/>
-      </w:r>
-      <w:r>
-        <w:rPr>
-          <w:rFonts w:ascii="Consolas" w:hAnsi="Consolas" w:cs="Consolas"/>
-          <w:color w:val="000000"/>
-          <w:sz w:val="19"/>
-          <w:szCs w:val="19"/>
-          <w:highlight w:val="white"/>
-        </w:rPr>
-        <w:tab/>
-      </w:r>
-      <w:r>
-        <w:rPr>
-          <w:rFonts w:ascii="Consolas" w:hAnsi="Consolas" w:cs="Consolas"/>
-          <w:color w:val="000000"/>
-          <w:sz w:val="19"/>
-          <w:szCs w:val="19"/>
-          <w:highlight w:val="white"/>
-        </w:rPr>
-        <w:tab/>
-        <w:t xml:space="preserve"> </w:t>
-      </w:r>
-      <w:r>
-        <w:rPr>
-          <w:rFonts w:ascii="Consolas" w:hAnsi="Consolas" w:cs="Consolas"/>
-          <w:color w:val="0000FF"/>
-          <w:sz w:val="19"/>
-          <w:szCs w:val="19"/>
-          <w:highlight w:val="white"/>
-        </w:rPr>
-        <w:t>FROM</w:t>
-      </w:r>
-      <w:r>
-        <w:rPr>
-          <w:rFonts w:ascii="Consolas" w:hAnsi="Consolas" w:cs="Consolas"/>
-          <w:color w:val="000000"/>
-          <w:sz w:val="19"/>
-          <w:szCs w:val="19"/>
-          <w:highlight w:val="white"/>
-        </w:rPr>
-        <w:t xml:space="preserve"> employees</w:t>
-      </w:r>
-    </w:p>
-    <w:p>
-      <w:pPr>
-        <w:autoSpaceDE w:val="0"/>
-        <w:autoSpaceDN w:val="0"/>
-        <w:adjustRightInd w:val="0"/>
-        <w:spacing w:after="0" w:line="240" w:lineRule="auto"/>
-        <w:rPr>
-          <w:rFonts w:ascii="Consolas" w:hAnsi="Consolas" w:cs="Consolas"/>
-          <w:color w:val="000000"/>
-          <w:sz w:val="19"/>
-          <w:szCs w:val="19"/>
-          <w:highlight w:val="white"/>
-        </w:rPr>
-      </w:pPr>
-      <w:r>
-        <w:rPr>
-          <w:rFonts w:ascii="Consolas" w:hAnsi="Consolas" w:cs="Consolas"/>
-          <w:color w:val="000000"/>
-          <w:sz w:val="19"/>
-          <w:szCs w:val="19"/>
-          <w:highlight w:val="white"/>
-        </w:rPr>
-        <w:tab/>
-      </w:r>
-      <w:r>
-        <w:rPr>
-          <w:rFonts w:ascii="Consolas" w:hAnsi="Consolas" w:cs="Consolas"/>
-          <w:color w:val="000000"/>
-          <w:sz w:val="19"/>
-          <w:szCs w:val="19"/>
-          <w:highlight w:val="white"/>
-        </w:rPr>
-        <w:tab/>
-      </w:r>
-      <w:r>
-        <w:rPr>
-          <w:rFonts w:ascii="Consolas" w:hAnsi="Consolas" w:cs="Consolas"/>
-          <w:color w:val="000000"/>
-          <w:sz w:val="19"/>
-          <w:szCs w:val="19"/>
-          <w:highlight w:val="white"/>
-        </w:rPr>
-        <w:tab/>
-        <w:t xml:space="preserve"> </w:t>
-      </w:r>
-      <w:r>
-        <w:rPr>
-          <w:rFonts w:ascii="Consolas" w:hAnsi="Consolas" w:cs="Consolas"/>
-          <w:color w:val="0000FF"/>
-          <w:sz w:val="19"/>
-          <w:szCs w:val="19"/>
-          <w:highlight w:val="white"/>
-        </w:rPr>
-        <w:t>WHERE</w:t>
-      </w:r>
-      <w:r>
-        <w:rPr>
-          <w:rFonts w:ascii="Consolas" w:hAnsi="Consolas" w:cs="Consolas"/>
-          <w:color w:val="000000"/>
-          <w:sz w:val="19"/>
-          <w:szCs w:val="19"/>
-          <w:highlight w:val="white"/>
-        </w:rPr>
-        <w:t xml:space="preserve"> </w:t>
-      </w:r>
-      <w:proofErr w:type="spellStart"/>
-      <w:r>
-        <w:rPr>
-          <w:rFonts w:ascii="Consolas" w:hAnsi="Consolas" w:cs="Consolas"/>
-          <w:color w:val="000000"/>
-          <w:sz w:val="19"/>
-          <w:szCs w:val="19"/>
-          <w:highlight w:val="white"/>
-        </w:rPr>
-        <w:t>last_name</w:t>
-      </w:r>
-      <w:proofErr w:type="spellEnd"/>
-      <w:r>
-        <w:rPr>
-          <w:rFonts w:ascii="Consolas" w:hAnsi="Consolas" w:cs="Consolas"/>
-          <w:color w:val="000000"/>
-          <w:sz w:val="19"/>
-          <w:szCs w:val="19"/>
-          <w:highlight w:val="white"/>
-        </w:rPr>
-        <w:t xml:space="preserve"> </w:t>
+        <w:t xml:space="preserve"> e2</w:t>
+      </w:r>
+      <w:r>
+        <w:rPr>
+          <w:rFonts w:ascii="Consolas" w:hAnsi="Consolas" w:cs="Consolas"/>
+          <w:color w:val="808080"/>
+          <w:sz w:val="19"/>
+          <w:szCs w:val="19"/>
+          <w:highlight w:val="white"/>
+        </w:rPr>
+        <w:t>.</w:t>
+      </w:r>
+      <w:r>
+        <w:rPr>
+          <w:rFonts w:ascii="Consolas" w:hAnsi="Consolas" w:cs="Consolas"/>
+          <w:color w:val="000000"/>
+          <w:sz w:val="19"/>
+          <w:szCs w:val="19"/>
+          <w:highlight w:val="white"/>
+        </w:rPr>
+        <w:t xml:space="preserve">last_name </w:t>
       </w:r>
       <w:r>
         <w:rPr>
@@ -28090,59 +27970,20 @@
         </w:rPr>
         <w:t>'U%'</w:t>
       </w:r>
-    </w:p>
-    <w:p>
-      <w:pPr>
-        <w:rPr>
-          <w:rFonts w:ascii="Consolas" w:hAnsi="Consolas" w:cs="Consolas"/>
-          <w:color w:val="808080"/>
-          <w:sz w:val="19"/>
-          <w:szCs w:val="19"/>
-        </w:rPr>
-      </w:pPr>
-      <w:r>
-        <w:rPr>
-          <w:rFonts w:ascii="Consolas" w:hAnsi="Consolas" w:cs="Consolas"/>
-          <w:color w:val="000000"/>
-          <w:sz w:val="19"/>
-          <w:szCs w:val="19"/>
-          <w:highlight w:val="white"/>
-        </w:rPr>
-        <w:tab/>
-      </w:r>
-      <w:r>
-        <w:rPr>
-          <w:rFonts w:ascii="Consolas" w:hAnsi="Consolas" w:cs="Consolas"/>
-          <w:color w:val="000000"/>
-          <w:sz w:val="19"/>
-          <w:szCs w:val="19"/>
-          <w:highlight w:val="white"/>
-        </w:rPr>
-        <w:tab/>
-      </w:r>
-      <w:r>
-        <w:rPr>
-          <w:rFonts w:ascii="Consolas" w:hAnsi="Consolas" w:cs="Consolas"/>
-          <w:color w:val="000000"/>
-          <w:sz w:val="19"/>
-          <w:szCs w:val="19"/>
-          <w:highlight w:val="white"/>
-        </w:rPr>
-        <w:tab/>
-        <w:t xml:space="preserve"> </w:t>
-      </w:r>
-      <w:r>
-        <w:rPr>
-          <w:rFonts w:ascii="Consolas" w:hAnsi="Consolas" w:cs="Consolas"/>
-          <w:color w:val="808080"/>
-          <w:sz w:val="19"/>
-          <w:szCs w:val="19"/>
-          <w:highlight w:val="white"/>
-        </w:rPr>
-        <w:t>);</w:t>
-      </w:r>
-    </w:p>
-    <w:p>
+      <w:r>
+        <w:rPr>
+          <w:rFonts w:ascii="Consolas" w:hAnsi="Consolas" w:cs="Consolas"/>
+          <w:color w:val="808080"/>
+          <w:sz w:val="19"/>
+          <w:szCs w:val="19"/>
+          <w:highlight w:val="white"/>
+        </w:rPr>
+        <w:t>;</w:t>
+      </w:r>
+    </w:p>
+    <w:p>
+      <w:bookmarkStart w:id="6" w:name="_GoBack"/>
+      <w:bookmarkEnd w:id="6"/>
       <w:r>
         <w:rPr>
           <w:noProof/>
@@ -54166,7 +54007,7 @@
 </file>
 
 <file path=customXml/itemProps1.xml><?xml version="1.0" encoding="utf-8"?>
-<ds:datastoreItem xmlns:ds="http://schemas.openxmlformats.org/officeDocument/2006/customXml" ds:itemID="{90C177AF-4A40-4920-8A97-C16AC1158C0A}">
+<ds:datastoreItem xmlns:ds="http://schemas.openxmlformats.org/officeDocument/2006/customXml" ds:itemID="{87829AC6-4783-4F5E-B501-6D70E2DFF061}">
   <ds:schemaRefs>
     <ds:schemaRef ds:uri="http://schemas.openxmlformats.org/officeDocument/2006/bibliography"/>
   </ds:schemaRefs>

</xml_diff>

<commit_message>
Poprawa zad. 2 w tasku 4.
</commit_message>
<xml_diff>
--- a/SQL/raport_sql.docx
+++ b/SQL/raport_sql.docx
@@ -27982,8 +27982,6 @@
       </w:r>
     </w:p>
     <w:p>
-      <w:bookmarkStart w:id="6" w:name="_GoBack"/>
-      <w:bookmarkEnd w:id="6"/>
       <w:r>
         <w:rPr>
           <w:noProof/>
@@ -29747,24 +29745,21 @@
         <w:autoSpaceDN w:val="0"/>
         <w:adjustRightInd w:val="0"/>
         <w:spacing w:after="0" w:line="240" w:lineRule="auto"/>
-        <w:ind w:left="426" w:hanging="426"/>
-        <w:rPr>
-          <w:rFonts w:ascii="Consolas" w:hAnsi="Consolas" w:cs="Consolas"/>
-          <w:color w:val="000000"/>
-          <w:sz w:val="19"/>
-          <w:szCs w:val="19"/>
-          <w:highlight w:val="white"/>
-          <w:lang w:val="en-US"/>
-        </w:rPr>
-      </w:pPr>
-      <w:r>
-        <w:rPr>
-          <w:rFonts w:ascii="Consolas" w:hAnsi="Consolas" w:cs="Consolas"/>
-          <w:color w:val="0000FF"/>
-          <w:sz w:val="19"/>
-          <w:szCs w:val="19"/>
-          <w:highlight w:val="white"/>
-          <w:lang w:val="en-US"/>
+        <w:rPr>
+          <w:rFonts w:ascii="Consolas" w:hAnsi="Consolas" w:cs="Consolas"/>
+          <w:color w:val="000000"/>
+          <w:sz w:val="19"/>
+          <w:szCs w:val="19"/>
+          <w:highlight w:val="white"/>
+        </w:rPr>
+      </w:pPr>
+      <w:r>
+        <w:rPr>
+          <w:rFonts w:ascii="Consolas" w:hAnsi="Consolas" w:cs="Consolas"/>
+          <w:color w:val="0000FF"/>
+          <w:sz w:val="19"/>
+          <w:szCs w:val="19"/>
+          <w:highlight w:val="white"/>
         </w:rPr>
         <w:t>SELECT</w:t>
       </w:r>
@@ -29775,7 +29770,6 @@
           <w:sz w:val="19"/>
           <w:szCs w:val="19"/>
           <w:highlight w:val="white"/>
-          <w:lang w:val="en-US"/>
         </w:rPr>
         <w:t xml:space="preserve"> d1</w:t>
       </w:r>
@@ -29786,7 +29780,6 @@
           <w:sz w:val="19"/>
           <w:szCs w:val="19"/>
           <w:highlight w:val="white"/>
-          <w:lang w:val="en-US"/>
         </w:rPr>
         <w:t>.</w:t>
       </w:r>
@@ -29797,7 +29790,6 @@
           <w:sz w:val="19"/>
           <w:szCs w:val="19"/>
           <w:highlight w:val="white"/>
-          <w:lang w:val="en-US"/>
         </w:rPr>
         <w:t>department_name</w:t>
       </w:r>
@@ -29808,7 +29800,6 @@
           <w:sz w:val="19"/>
           <w:szCs w:val="19"/>
           <w:highlight w:val="white"/>
-          <w:lang w:val="en-US"/>
         </w:rPr>
         <w:t>,</w:t>
       </w:r>
@@ -29819,18 +29810,16 @@
           <w:sz w:val="19"/>
           <w:szCs w:val="19"/>
           <w:highlight w:val="white"/>
-          <w:lang w:val="en-US"/>
-        </w:rPr>
-        <w:t xml:space="preserve"> l1</w:t>
-      </w:r>
-      <w:r>
-        <w:rPr>
-          <w:rFonts w:ascii="Consolas" w:hAnsi="Consolas" w:cs="Consolas"/>
-          <w:color w:val="808080"/>
-          <w:sz w:val="19"/>
-          <w:szCs w:val="19"/>
-          <w:highlight w:val="white"/>
-          <w:lang w:val="en-US"/>
+        </w:rPr>
+        <w:t xml:space="preserve"> d1</w:t>
+      </w:r>
+      <w:r>
+        <w:rPr>
+          <w:rFonts w:ascii="Consolas" w:hAnsi="Consolas" w:cs="Consolas"/>
+          <w:color w:val="808080"/>
+          <w:sz w:val="19"/>
+          <w:szCs w:val="19"/>
+          <w:highlight w:val="white"/>
         </w:rPr>
         <w:t>.</w:t>
       </w:r>
@@ -29841,7 +29830,6 @@
           <w:sz w:val="19"/>
           <w:szCs w:val="19"/>
           <w:highlight w:val="white"/>
-          <w:lang w:val="en-US"/>
         </w:rPr>
         <w:t>location_id</w:t>
       </w:r>
@@ -29852,7 +29840,6 @@
           <w:sz w:val="19"/>
           <w:szCs w:val="19"/>
           <w:highlight w:val="white"/>
-          <w:lang w:val="en-US"/>
         </w:rPr>
         <w:t>,</w:t>
       </w:r>
@@ -29863,7 +29850,6 @@
           <w:sz w:val="19"/>
           <w:szCs w:val="19"/>
           <w:highlight w:val="white"/>
-          <w:lang w:val="en-US"/>
         </w:rPr>
         <w:t xml:space="preserve"> e1</w:t>
       </w:r>
@@ -29874,7 +29860,6 @@
           <w:sz w:val="19"/>
           <w:szCs w:val="19"/>
           <w:highlight w:val="white"/>
-          <w:lang w:val="en-US"/>
         </w:rPr>
         <w:t>.</w:t>
       </w:r>
@@ -29885,7 +29870,6 @@
           <w:sz w:val="19"/>
           <w:szCs w:val="19"/>
           <w:highlight w:val="white"/>
-          <w:lang w:val="en-US"/>
         </w:rPr>
         <w:t>last_name</w:t>
       </w:r>
@@ -29896,7 +29880,6 @@
           <w:sz w:val="19"/>
           <w:szCs w:val="19"/>
           <w:highlight w:val="white"/>
-          <w:lang w:val="en-US"/>
         </w:rPr>
         <w:t>,</w:t>
       </w:r>
@@ -29907,7 +29890,6 @@
           <w:sz w:val="19"/>
           <w:szCs w:val="19"/>
           <w:highlight w:val="white"/>
-          <w:lang w:val="en-US"/>
         </w:rPr>
         <w:t xml:space="preserve"> e1</w:t>
       </w:r>
@@ -29918,7 +29900,6 @@
           <w:sz w:val="19"/>
           <w:szCs w:val="19"/>
           <w:highlight w:val="white"/>
-          <w:lang w:val="en-US"/>
         </w:rPr>
         <w:t>.</w:t>
       </w:r>
@@ -29929,7 +29910,6 @@
           <w:sz w:val="19"/>
           <w:szCs w:val="19"/>
           <w:highlight w:val="white"/>
-          <w:lang w:val="en-US"/>
         </w:rPr>
         <w:t>job_id</w:t>
       </w:r>
@@ -29940,7 +29920,6 @@
           <w:sz w:val="19"/>
           <w:szCs w:val="19"/>
           <w:highlight w:val="white"/>
-          <w:lang w:val="en-US"/>
         </w:rPr>
         <w:t>,</w:t>
       </w:r>
@@ -29951,7 +29930,6 @@
           <w:sz w:val="19"/>
           <w:szCs w:val="19"/>
           <w:highlight w:val="white"/>
-          <w:lang w:val="en-US"/>
         </w:rPr>
         <w:t xml:space="preserve"> e1</w:t>
       </w:r>
@@ -29962,7 +29940,6 @@
           <w:sz w:val="19"/>
           <w:szCs w:val="19"/>
           <w:highlight w:val="white"/>
-          <w:lang w:val="en-US"/>
         </w:rPr>
         <w:t>.</w:t>
       </w:r>
@@ -29973,7 +29950,6 @@
           <w:sz w:val="19"/>
           <w:szCs w:val="19"/>
           <w:highlight w:val="white"/>
-          <w:lang w:val="en-US"/>
         </w:rPr>
         <w:t>salary</w:t>
       </w:r>
@@ -29984,24 +29960,21 @@
         <w:autoSpaceDN w:val="0"/>
         <w:adjustRightInd w:val="0"/>
         <w:spacing w:after="0" w:line="240" w:lineRule="auto"/>
-        <w:ind w:left="426" w:hanging="426"/>
-        <w:rPr>
-          <w:rFonts w:ascii="Consolas" w:hAnsi="Consolas" w:cs="Consolas"/>
-          <w:color w:val="000000"/>
-          <w:sz w:val="19"/>
-          <w:szCs w:val="19"/>
-          <w:highlight w:val="white"/>
-          <w:lang w:val="en-US"/>
-        </w:rPr>
-      </w:pPr>
-      <w:r>
-        <w:rPr>
-          <w:rFonts w:ascii="Consolas" w:hAnsi="Consolas" w:cs="Consolas"/>
-          <w:color w:val="0000FF"/>
-          <w:sz w:val="19"/>
-          <w:szCs w:val="19"/>
-          <w:highlight w:val="white"/>
-          <w:lang w:val="en-US"/>
+        <w:rPr>
+          <w:rFonts w:ascii="Consolas" w:hAnsi="Consolas" w:cs="Consolas"/>
+          <w:color w:val="000000"/>
+          <w:sz w:val="19"/>
+          <w:szCs w:val="19"/>
+          <w:highlight w:val="white"/>
+        </w:rPr>
+      </w:pPr>
+      <w:r>
+        <w:rPr>
+          <w:rFonts w:ascii="Consolas" w:hAnsi="Consolas" w:cs="Consolas"/>
+          <w:color w:val="0000FF"/>
+          <w:sz w:val="19"/>
+          <w:szCs w:val="19"/>
+          <w:highlight w:val="white"/>
         </w:rPr>
         <w:t>FROM</w:t>
       </w:r>
@@ -30012,7 +29985,6 @@
           <w:sz w:val="19"/>
           <w:szCs w:val="19"/>
           <w:highlight w:val="white"/>
-          <w:lang w:val="en-US"/>
         </w:rPr>
         <w:t xml:space="preserve"> employees e1 </w:t>
       </w:r>
@@ -30023,284 +29995,18 @@
           <w:sz w:val="19"/>
           <w:szCs w:val="19"/>
           <w:highlight w:val="white"/>
-          <w:lang w:val="en-US"/>
         </w:rPr>
         <w:t>join</w:t>
       </w:r>
       <w:r>
         <w:rPr>
           <w:rFonts w:ascii="Consolas" w:hAnsi="Consolas" w:cs="Consolas"/>
-          <w:color w:val="0000FF"/>
-          <w:sz w:val="19"/>
-          <w:szCs w:val="19"/>
-          <w:highlight w:val="white"/>
-          <w:lang w:val="en-US"/>
-        </w:rPr>
-        <w:t xml:space="preserve"> </w:t>
-      </w:r>
-      <w:r>
-        <w:rPr>
-          <w:rFonts w:ascii="Consolas" w:hAnsi="Consolas" w:cs="Consolas"/>
-          <w:color w:val="808080"/>
-          <w:sz w:val="19"/>
-          <w:szCs w:val="19"/>
-          <w:highlight w:val="white"/>
-          <w:lang w:val="en-US"/>
-        </w:rPr>
-        <w:t>(</w:t>
-      </w:r>
-      <w:r>
-        <w:rPr>
-          <w:rFonts w:ascii="Consolas" w:hAnsi="Consolas" w:cs="Consolas"/>
-          <w:color w:val="000000"/>
-          <w:sz w:val="19"/>
-          <w:szCs w:val="19"/>
-          <w:highlight w:val="white"/>
-          <w:lang w:val="en-US"/>
-        </w:rPr>
-        <w:t xml:space="preserve">departments d1 </w:t>
-      </w:r>
-      <w:r>
-        <w:rPr>
-          <w:rFonts w:ascii="Consolas" w:hAnsi="Consolas" w:cs="Consolas"/>
-          <w:color w:val="808080"/>
-          <w:sz w:val="19"/>
-          <w:szCs w:val="19"/>
-          <w:highlight w:val="white"/>
-          <w:lang w:val="en-US"/>
-        </w:rPr>
-        <w:t>join</w:t>
-      </w:r>
-      <w:r>
-        <w:rPr>
-          <w:rFonts w:ascii="Consolas" w:hAnsi="Consolas" w:cs="Consolas"/>
-          <w:color w:val="000000"/>
-          <w:sz w:val="19"/>
-          <w:szCs w:val="19"/>
-          <w:highlight w:val="white"/>
-          <w:lang w:val="en-US"/>
-        </w:rPr>
-        <w:t xml:space="preserve"> locations l1</w:t>
-      </w:r>
-    </w:p>
-    <w:p>
-      <w:pPr>
-        <w:autoSpaceDE w:val="0"/>
-        <w:autoSpaceDN w:val="0"/>
-        <w:adjustRightInd w:val="0"/>
-        <w:spacing w:after="0" w:line="240" w:lineRule="auto"/>
-        <w:ind w:left="426" w:hanging="426"/>
-        <w:rPr>
-          <w:rFonts w:ascii="Consolas" w:hAnsi="Consolas" w:cs="Consolas"/>
-          <w:color w:val="000000"/>
-          <w:sz w:val="19"/>
-          <w:szCs w:val="19"/>
-          <w:highlight w:val="white"/>
-          <w:lang w:val="en-US"/>
-        </w:rPr>
-      </w:pPr>
-      <w:r>
-        <w:rPr>
-          <w:rFonts w:ascii="Consolas" w:hAnsi="Consolas" w:cs="Consolas"/>
-          <w:color w:val="0000FF"/>
-          <w:sz w:val="19"/>
-          <w:szCs w:val="19"/>
-          <w:highlight w:val="white"/>
-          <w:lang w:val="en-US"/>
-        </w:rPr>
-        <w:t>ON</w:t>
-      </w:r>
-      <w:r>
-        <w:rPr>
-          <w:rFonts w:ascii="Consolas" w:hAnsi="Consolas" w:cs="Consolas"/>
-          <w:color w:val="000000"/>
-          <w:sz w:val="19"/>
-          <w:szCs w:val="19"/>
-          <w:highlight w:val="white"/>
-          <w:lang w:val="en-US"/>
-        </w:rPr>
-        <w:t xml:space="preserve"> d1</w:t>
-      </w:r>
-      <w:r>
-        <w:rPr>
-          <w:rFonts w:ascii="Consolas" w:hAnsi="Consolas" w:cs="Consolas"/>
-          <w:color w:val="808080"/>
-          <w:sz w:val="19"/>
-          <w:szCs w:val="19"/>
-          <w:highlight w:val="white"/>
-          <w:lang w:val="en-US"/>
-        </w:rPr>
-        <w:t>.</w:t>
-      </w:r>
-      <w:r>
-        <w:rPr>
-          <w:rFonts w:ascii="Consolas" w:hAnsi="Consolas" w:cs="Consolas"/>
-          <w:color w:val="000000"/>
-          <w:sz w:val="19"/>
-          <w:szCs w:val="19"/>
-          <w:highlight w:val="white"/>
-          <w:lang w:val="en-US"/>
-        </w:rPr>
-        <w:t xml:space="preserve">location_id </w:t>
-      </w:r>
-      <w:r>
-        <w:rPr>
-          <w:rFonts w:ascii="Consolas" w:hAnsi="Consolas" w:cs="Consolas"/>
-          <w:color w:val="808080"/>
-          <w:sz w:val="19"/>
-          <w:szCs w:val="19"/>
-          <w:highlight w:val="white"/>
-          <w:lang w:val="en-US"/>
-        </w:rPr>
-        <w:t>=</w:t>
-      </w:r>
-      <w:r>
-        <w:rPr>
-          <w:rFonts w:ascii="Consolas" w:hAnsi="Consolas" w:cs="Consolas"/>
-          <w:color w:val="000000"/>
-          <w:sz w:val="19"/>
-          <w:szCs w:val="19"/>
-          <w:highlight w:val="white"/>
-          <w:lang w:val="en-US"/>
-        </w:rPr>
-        <w:t xml:space="preserve"> l1</w:t>
-      </w:r>
-      <w:r>
-        <w:rPr>
-          <w:rFonts w:ascii="Consolas" w:hAnsi="Consolas" w:cs="Consolas"/>
-          <w:color w:val="808080"/>
-          <w:sz w:val="19"/>
-          <w:szCs w:val="19"/>
-          <w:highlight w:val="white"/>
-          <w:lang w:val="en-US"/>
-        </w:rPr>
-        <w:t>.</w:t>
-      </w:r>
-      <w:r>
-        <w:rPr>
-          <w:rFonts w:ascii="Consolas" w:hAnsi="Consolas" w:cs="Consolas"/>
-          <w:color w:val="000000"/>
-          <w:sz w:val="19"/>
-          <w:szCs w:val="19"/>
-          <w:highlight w:val="white"/>
-          <w:lang w:val="en-US"/>
-        </w:rPr>
-        <w:t>location_id</w:t>
-      </w:r>
-      <w:r>
-        <w:rPr>
-          <w:rFonts w:ascii="Consolas" w:hAnsi="Consolas" w:cs="Consolas"/>
-          <w:color w:val="808080"/>
-          <w:sz w:val="19"/>
-          <w:szCs w:val="19"/>
-          <w:highlight w:val="white"/>
-          <w:lang w:val="en-US"/>
-        </w:rPr>
-        <w:t>)</w:t>
-      </w:r>
-    </w:p>
-    <w:p>
-      <w:pPr>
-        <w:pStyle w:val="NormalWeb"/>
-        <w:shd w:val="clear" w:color="auto" w:fill="FFFFFF"/>
-        <w:spacing w:before="0" w:beforeAutospacing="0" w:after="150" w:afterAutospacing="0"/>
-        <w:ind w:left="426" w:hanging="426"/>
-        <w:jc w:val="both"/>
-        <w:rPr>
-          <w:rFonts w:ascii="Consolas" w:hAnsi="Consolas" w:cs="Consolas"/>
-          <w:color w:val="000000"/>
-          <w:sz w:val="19"/>
-          <w:szCs w:val="19"/>
-          <w:lang w:val="en-US"/>
-        </w:rPr>
-      </w:pPr>
-      <w:r>
-        <w:rPr>
-          <w:rFonts w:ascii="Consolas" w:hAnsi="Consolas" w:cs="Consolas"/>
-          <w:color w:val="0000FF"/>
-          <w:sz w:val="19"/>
-          <w:szCs w:val="19"/>
-          <w:highlight w:val="white"/>
-          <w:lang w:val="en-US"/>
-        </w:rPr>
-        <w:t>ON</w:t>
-      </w:r>
-      <w:r>
-        <w:rPr>
-          <w:rFonts w:ascii="Consolas" w:hAnsi="Consolas" w:cs="Consolas"/>
-          <w:color w:val="000000"/>
-          <w:sz w:val="19"/>
-          <w:szCs w:val="19"/>
-          <w:highlight w:val="white"/>
-          <w:lang w:val="en-US"/>
-        </w:rPr>
-        <w:t xml:space="preserve"> e1</w:t>
-      </w:r>
-      <w:r>
-        <w:rPr>
-          <w:rFonts w:ascii="Consolas" w:hAnsi="Consolas" w:cs="Consolas"/>
-          <w:color w:val="808080"/>
-          <w:sz w:val="19"/>
-          <w:szCs w:val="19"/>
-          <w:highlight w:val="white"/>
-          <w:lang w:val="en-US"/>
-        </w:rPr>
-        <w:t>.</w:t>
-      </w:r>
-      <w:r>
-        <w:rPr>
-          <w:rFonts w:ascii="Consolas" w:hAnsi="Consolas" w:cs="Consolas"/>
-          <w:color w:val="000000"/>
-          <w:sz w:val="19"/>
-          <w:szCs w:val="19"/>
-          <w:highlight w:val="white"/>
-          <w:lang w:val="en-US"/>
-        </w:rPr>
-        <w:t xml:space="preserve">department_id </w:t>
-      </w:r>
-      <w:r>
-        <w:rPr>
-          <w:rFonts w:ascii="Consolas" w:hAnsi="Consolas" w:cs="Consolas"/>
-          <w:color w:val="808080"/>
-          <w:sz w:val="19"/>
-          <w:szCs w:val="19"/>
-          <w:highlight w:val="white"/>
-          <w:lang w:val="en-US"/>
-        </w:rPr>
-        <w:t>=</w:t>
-      </w:r>
-      <w:r>
-        <w:rPr>
-          <w:rFonts w:ascii="Consolas" w:hAnsi="Consolas" w:cs="Consolas"/>
-          <w:color w:val="000000"/>
-          <w:sz w:val="19"/>
-          <w:szCs w:val="19"/>
-          <w:highlight w:val="white"/>
-          <w:lang w:val="en-US"/>
-        </w:rPr>
-        <w:t xml:space="preserve"> d1</w:t>
-      </w:r>
-      <w:r>
-        <w:rPr>
-          <w:rFonts w:ascii="Consolas" w:hAnsi="Consolas" w:cs="Consolas"/>
-          <w:color w:val="808080"/>
-          <w:sz w:val="19"/>
-          <w:szCs w:val="19"/>
-          <w:highlight w:val="white"/>
-          <w:lang w:val="en-US"/>
-        </w:rPr>
-        <w:t>.</w:t>
-      </w:r>
-      <w:r>
-        <w:rPr>
-          <w:rFonts w:ascii="Consolas" w:hAnsi="Consolas" w:cs="Consolas"/>
-          <w:color w:val="000000"/>
-          <w:sz w:val="19"/>
-          <w:szCs w:val="19"/>
-          <w:highlight w:val="white"/>
-          <w:lang w:val="en-US"/>
-        </w:rPr>
-        <w:t>department_id</w:t>
+          <w:color w:val="000000"/>
+          <w:sz w:val="19"/>
+          <w:szCs w:val="19"/>
+          <w:highlight w:val="white"/>
+        </w:rPr>
+        <w:t xml:space="preserve"> departments d1</w:t>
       </w:r>
     </w:p>
     <w:p>
@@ -30310,9 +30016,105 @@
         <w:spacing w:before="0" w:beforeAutospacing="0" w:after="150" w:afterAutospacing="0"/>
         <w:jc w:val="both"/>
         <w:rPr>
-          <w:noProof/>
-        </w:rPr>
-      </w:pPr>
+          <w:rFonts w:ascii="Consolas" w:hAnsi="Consolas" w:cs="Consolas"/>
+          <w:color w:val="000000"/>
+          <w:sz w:val="19"/>
+          <w:szCs w:val="19"/>
+        </w:rPr>
+      </w:pPr>
+      <w:r>
+        <w:rPr>
+          <w:rFonts w:ascii="Consolas" w:hAnsi="Consolas" w:cs="Consolas"/>
+          <w:color w:val="0000FF"/>
+          <w:sz w:val="19"/>
+          <w:szCs w:val="19"/>
+          <w:highlight w:val="white"/>
+        </w:rPr>
+        <w:t>ON</w:t>
+      </w:r>
+      <w:r>
+        <w:rPr>
+          <w:rFonts w:ascii="Consolas" w:hAnsi="Consolas" w:cs="Consolas"/>
+          <w:color w:val="000000"/>
+          <w:sz w:val="19"/>
+          <w:szCs w:val="19"/>
+          <w:highlight w:val="white"/>
+        </w:rPr>
+        <w:t xml:space="preserve"> e1</w:t>
+      </w:r>
+      <w:r>
+        <w:rPr>
+          <w:rFonts w:ascii="Consolas" w:hAnsi="Consolas" w:cs="Consolas"/>
+          <w:color w:val="808080"/>
+          <w:sz w:val="19"/>
+          <w:szCs w:val="19"/>
+          <w:highlight w:val="white"/>
+        </w:rPr>
+        <w:t>.</w:t>
+      </w:r>
+      <w:r>
+        <w:rPr>
+          <w:rFonts w:ascii="Consolas" w:hAnsi="Consolas" w:cs="Consolas"/>
+          <w:color w:val="000000"/>
+          <w:sz w:val="19"/>
+          <w:szCs w:val="19"/>
+          <w:highlight w:val="white"/>
+        </w:rPr>
+        <w:t xml:space="preserve">department_id </w:t>
+      </w:r>
+      <w:r>
+        <w:rPr>
+          <w:rFonts w:ascii="Consolas" w:hAnsi="Consolas" w:cs="Consolas"/>
+          <w:color w:val="808080"/>
+          <w:sz w:val="19"/>
+          <w:szCs w:val="19"/>
+          <w:highlight w:val="white"/>
+        </w:rPr>
+        <w:t>=</w:t>
+      </w:r>
+      <w:r>
+        <w:rPr>
+          <w:rFonts w:ascii="Consolas" w:hAnsi="Consolas" w:cs="Consolas"/>
+          <w:color w:val="000000"/>
+          <w:sz w:val="19"/>
+          <w:szCs w:val="19"/>
+          <w:highlight w:val="white"/>
+        </w:rPr>
+        <w:t xml:space="preserve"> d1</w:t>
+      </w:r>
+      <w:r>
+        <w:rPr>
+          <w:rFonts w:ascii="Consolas" w:hAnsi="Consolas" w:cs="Consolas"/>
+          <w:color w:val="808080"/>
+          <w:sz w:val="19"/>
+          <w:szCs w:val="19"/>
+          <w:highlight w:val="white"/>
+        </w:rPr>
+        <w:t>.</w:t>
+      </w:r>
+      <w:r>
+        <w:rPr>
+          <w:rFonts w:ascii="Consolas" w:hAnsi="Consolas" w:cs="Consolas"/>
+          <w:color w:val="000000"/>
+          <w:sz w:val="19"/>
+          <w:szCs w:val="19"/>
+          <w:highlight w:val="white"/>
+        </w:rPr>
+        <w:t>department_id</w:t>
+      </w:r>
+    </w:p>
+    <w:p>
+      <w:pPr>
+        <w:pStyle w:val="NormalWeb"/>
+        <w:shd w:val="clear" w:color="auto" w:fill="FFFFFF"/>
+        <w:spacing w:before="0" w:beforeAutospacing="0" w:after="150" w:afterAutospacing="0"/>
+        <w:jc w:val="both"/>
+        <w:rPr>
+          <w:noProof/>
+        </w:rPr>
+      </w:pPr>
+      <w:bookmarkStart w:id="6" w:name="_GoBack"/>
+      <w:bookmarkEnd w:id="6"/>
       <w:r>
         <w:rPr>
           <w:noProof/>
@@ -54007,7 +53809,7 @@
 </file>
 
 <file path=customXml/itemProps1.xml><?xml version="1.0" encoding="utf-8"?>
-<ds:datastoreItem xmlns:ds="http://schemas.openxmlformats.org/officeDocument/2006/customXml" ds:itemID="{87829AC6-4783-4F5E-B501-6D70E2DFF061}">
+<ds:datastoreItem xmlns:ds="http://schemas.openxmlformats.org/officeDocument/2006/customXml" ds:itemID="{4034ED5D-CC8B-445E-8250-12CF554FE995}">
   <ds:schemaRefs>
     <ds:schemaRef ds:uri="http://schemas.openxmlformats.org/officeDocument/2006/bibliography"/>
   </ds:schemaRefs>

</xml_diff>